<commit_message>
Flipped trebuchet image to look better and updated citations for pics.
</commit_message>
<xml_diff>
--- a/documentation/Sources for pics.docx
+++ b/documentation/Sources for pics.docx
@@ -3,94 +3,244 @@
 <w:document xmlns:wpc="http://schemas.microsoft.com/office/word/2010/wordprocessingCanvas" xmlns:mc="http://schemas.openxmlformats.org/markup-compatibility/2006" xmlns:o="urn:schemas-microsoft-com:office:office" xmlns:r="http://schemas.openxmlformats.org/officeDocument/2006/relationships" xmlns:m="http://schemas.openxmlformats.org/officeDocument/2006/math" xmlns:v="urn:schemas-microsoft-com:vml" xmlns:wp14="http://schemas.microsoft.com/office/word/2010/wordprocessingDrawing" xmlns:wp="http://schemas.openxmlformats.org/drawingml/2006/wordprocessingDrawing" xmlns:w10="urn:schemas-microsoft-com:office:word" xmlns:w="http://schemas.openxmlformats.org/wordprocessingml/2006/main" xmlns:w14="http://schemas.microsoft.com/office/word/2010/wordml" xmlns:w15="http://schemas.microsoft.com/office/word/2012/wordml" xmlns:wpg="http://schemas.microsoft.com/office/word/2010/wordprocessingGroup" xmlns:wpi="http://schemas.microsoft.com/office/word/2010/wordprocessingInk" xmlns:wne="http://schemas.microsoft.com/office/word/2006/wordml" xmlns:wps="http://schemas.microsoft.com/office/word/2010/wordprocessingShape" mc:Ignorable="w14 w15 wp14">
   <w:body>
     <w:p>
-      <w:r>
+      <w:pPr>
+        <w:rPr>
+          <w:rFonts w:ascii="Times New Roman" w:hAnsi="Times New Roman" w:cs="Times New Roman"/>
+          <w:b/>
+        </w:rPr>
+      </w:pPr>
+      <w:r>
+        <w:rPr>
+          <w:rFonts w:ascii="Times New Roman" w:hAnsi="Times New Roman" w:cs="Times New Roman"/>
+          <w:b/>
+        </w:rPr>
         <w:t>Catapult</w:t>
-      </w:r>
-    </w:p>
-    <w:p>
-      <w:hyperlink r:id="rId4" w:history="1">
-        <w:r>
-          <w:rPr>
-            <w:rStyle w:val="Hyperlink"/>
-          </w:rPr>
-          <w:t>https://www.megapixl.com/ballista-cartoon-illustration-28577833</w:t>
-        </w:r>
-      </w:hyperlink>
-    </w:p>
-    <w:p>
-      <w:r>
-        <w:t>Ballista</w:t>
       </w:r>
     </w:p>
     <w:p>
       <w:pPr>
         <w:rPr>
-          <w:b/>
+          <w:rFonts w:ascii="Times New Roman" w:hAnsi="Times New Roman" w:cs="Times New Roman"/>
         </w:rPr>
       </w:pPr>
-      <w:hyperlink r:id="rId5" w:history="1">
-        <w:r>
-          <w:rPr>
-            <w:rStyle w:val="Hyperlink"/>
-            <w:b/>
-          </w:rPr>
-          <w:t>https://www.pinterest.com/pin/299137600233400719/</w:t>
-        </w:r>
-      </w:hyperlink>
+      <w:r>
+        <w:rPr>
+          <w:rFonts w:ascii="Times New Roman" w:hAnsi="Times New Roman" w:cs="Times New Roman"/>
+        </w:rPr>
+        <w:t xml:space="preserve">@Npaeln. “Illustration: Old Medieval Wooden Catapult Shooting Stones Vector Illustration”. </w:t>
+      </w:r>
+      <w:r>
+        <w:rPr>
+          <w:rFonts w:ascii="Times New Roman" w:hAnsi="Times New Roman" w:cs="Times New Roman"/>
+          <w:i/>
+        </w:rPr>
+        <w:t>Megapixl.</w:t>
+      </w:r>
+      <w:r>
+        <w:rPr>
+          <w:rFonts w:ascii="Times New Roman" w:hAnsi="Times New Roman" w:cs="Times New Roman"/>
+        </w:rPr>
+        <w:t xml:space="preserve"> </w:t>
+      </w:r>
+      <w:r>
+        <w:rPr>
+          <w:rFonts w:ascii="Times New Roman" w:hAnsi="Times New Roman" w:cs="Times New Roman"/>
+        </w:rPr>
+        <w:t>https://www.megapixl.com/old-medieval-wooden-catapult-shooting-stones-vector-illustration-illustration-72089561</w:t>
+      </w:r>
+      <w:r>
+        <w:rPr>
+          <w:rFonts w:ascii="Times New Roman" w:hAnsi="Times New Roman" w:cs="Times New Roman"/>
+        </w:rPr>
+        <w:t>. Accessed: 12/4/2016</w:t>
+      </w:r>
     </w:p>
     <w:p>
       <w:pPr>
         <w:rPr>
+          <w:rFonts w:ascii="Times New Roman" w:hAnsi="Times New Roman" w:cs="Times New Roman"/>
           <w:b/>
         </w:rPr>
       </w:pPr>
       <w:r>
         <w:rPr>
+          <w:rFonts w:ascii="Times New Roman" w:hAnsi="Times New Roman" w:cs="Times New Roman"/>
           <w:b/>
         </w:rPr>
-        <w:t>Trebuchet</w:t>
+        <w:t>Ballista</w:t>
       </w:r>
     </w:p>
     <w:p>
       <w:pPr>
         <w:rPr>
-          <w:b/>
+          <w:rFonts w:ascii="Times New Roman" w:hAnsi="Times New Roman" w:cs="Times New Roman"/>
         </w:rPr>
       </w:pPr>
-      <w:hyperlink r:id="rId6" w:history="1">
-        <w:r>
-          <w:rPr>
-            <w:rStyle w:val="Hyperlink"/>
-            <w:b/>
-          </w:rPr>
-          <w:t>http://www.thenakedscientists.com/HTML/experiments/exp/the-trebuchet/</w:t>
-        </w:r>
-      </w:hyperlink>
+      <w:r>
+        <w:rPr>
+          <w:rFonts w:ascii="Times New Roman" w:hAnsi="Times New Roman" w:cs="Times New Roman"/>
+        </w:rPr>
+        <w:t xml:space="preserve">Gilliam, Andre. “ballista.png”. </w:t>
+      </w:r>
+      <w:r>
+        <w:rPr>
+          <w:rFonts w:ascii="Times New Roman" w:hAnsi="Times New Roman" w:cs="Times New Roman"/>
+          <w:i/>
+        </w:rPr>
+        <w:t>Pinterest</w:t>
+      </w:r>
+      <w:r>
+        <w:rPr>
+          <w:rFonts w:ascii="Times New Roman" w:hAnsi="Times New Roman" w:cs="Times New Roman"/>
+        </w:rPr>
+        <w:t>. https://www.pinterest.com/</w:t>
+      </w:r>
+      <w:r>
+        <w:rPr>
+          <w:rFonts w:ascii="Times New Roman" w:hAnsi="Times New Roman" w:cs="Times New Roman"/>
+        </w:rPr>
+        <w:t>p</w:t>
+      </w:r>
+      <w:r>
+        <w:rPr>
+          <w:rFonts w:ascii="Times New Roman" w:hAnsi="Times New Roman" w:cs="Times New Roman"/>
+        </w:rPr>
+        <w:t>in/299137600233400719/. Accessed: 12/4/2016.</w:t>
+      </w:r>
     </w:p>
     <w:p>
       <w:pPr>
         <w:rPr>
+          <w:rFonts w:ascii="Times New Roman" w:hAnsi="Times New Roman" w:cs="Times New Roman"/>
           <w:b/>
         </w:rPr>
       </w:pPr>
       <w:r>
         <w:rPr>
+          <w:rFonts w:ascii="Times New Roman" w:hAnsi="Times New Roman" w:cs="Times New Roman"/>
           <w:b/>
         </w:rPr>
-        <w:t>Target</w:t>
+        <w:t>Trebuchet</w:t>
       </w:r>
     </w:p>
     <w:p>
       <w:pPr>
         <w:rPr>
+          <w:rFonts w:ascii="Times New Roman" w:hAnsi="Times New Roman" w:cs="Times New Roman"/>
+        </w:rPr>
+      </w:pPr>
+      <w:r>
+        <w:rPr>
+          <w:rFonts w:ascii="Times New Roman" w:hAnsi="Times New Roman" w:cs="Times New Roman"/>
+        </w:rPr>
+        <w:t xml:space="preserve">“The Trebuchet”. 16 November 2008. </w:t>
+      </w:r>
+      <w:r>
+        <w:rPr>
+          <w:rFonts w:ascii="Times New Roman" w:hAnsi="Times New Roman" w:cs="Times New Roman"/>
+          <w:i/>
+        </w:rPr>
+        <w:t>The Naked Scientists</w:t>
+      </w:r>
+      <w:r>
+        <w:rPr>
+          <w:rFonts w:ascii="Times New Roman" w:hAnsi="Times New Roman" w:cs="Times New Roman"/>
+        </w:rPr>
+        <w:t xml:space="preserve">. </w:t>
+      </w:r>
+      <w:r>
+        <w:rPr>
+          <w:rFonts w:ascii="Times New Roman" w:hAnsi="Times New Roman" w:cs="Times New Roman"/>
+        </w:rPr>
+        <w:t>http://www.thenakedscientists.com/HTML/experiments/exp/the-trebuchet/</w:t>
+      </w:r>
+      <w:r>
+        <w:rPr>
+          <w:rFonts w:ascii="Times New Roman" w:hAnsi="Times New Roman" w:cs="Times New Roman"/>
+        </w:rPr>
+        <w:t>. Accessed: 12/4/2016</w:t>
+      </w:r>
+    </w:p>
+    <w:p>
+      <w:pPr>
+        <w:rPr>
+          <w:rFonts w:ascii="Times New Roman" w:hAnsi="Times New Roman" w:cs="Times New Roman"/>
+        </w:rPr>
+      </w:pPr>
+      <w:r>
+        <w:rPr>
+          <w:rFonts w:ascii="Times New Roman" w:hAnsi="Times New Roman" w:cs="Times New Roman"/>
           <w:b/>
         </w:rPr>
+        <w:t>Target</w:t>
+      </w:r>
+    </w:p>
+    <w:p>
+      <w:pPr>
+        <w:rPr>
+          <w:rFonts w:ascii="Times New Roman" w:hAnsi="Times New Roman" w:cs="Times New Roman"/>
+        </w:rPr>
       </w:pPr>
       <w:r>
         <w:rPr>
-          <w:b/>
-        </w:rPr>
-        <w:t>https://en.wikipedia.org/wiki/Distortion_(optics)</w:t>
+          <w:rFonts w:ascii="Times New Roman" w:hAnsi="Times New Roman" w:cs="Times New Roman"/>
+        </w:rPr>
+        <w:t>“Distortion (optics)</w:t>
+      </w:r>
+      <w:r>
+        <w:rPr>
+          <w:rFonts w:ascii="Times New Roman" w:hAnsi="Times New Roman" w:cs="Times New Roman"/>
+        </w:rPr>
+        <w:t>”</w:t>
+      </w:r>
+      <w:r>
+        <w:rPr>
+          <w:rFonts w:ascii="Times New Roman" w:hAnsi="Times New Roman" w:cs="Times New Roman"/>
+        </w:rPr>
+        <w:t xml:space="preserve">. 29 September, 2016. </w:t>
+      </w:r>
+      <w:r>
+        <w:rPr>
+          <w:rFonts w:ascii="Times New Roman" w:hAnsi="Times New Roman" w:cs="Times New Roman"/>
+          <w:i/>
+        </w:rPr>
+        <w:t>Wikipedia.</w:t>
+      </w:r>
+      <w:r>
+        <w:rPr>
+          <w:rFonts w:ascii="Times New Roman" w:hAnsi="Times New Roman" w:cs="Times New Roman"/>
+        </w:rPr>
+        <w:t xml:space="preserve"> </w:t>
+      </w:r>
+      <w:r>
+        <w:rPr>
+          <w:rFonts w:ascii="Times New Roman" w:hAnsi="Times New Roman" w:cs="Times New Roman"/>
+        </w:rPr>
+        <w:t>https://en</w:t>
+      </w:r>
+      <w:r>
+        <w:rPr>
+          <w:rFonts w:ascii="Times New Roman" w:hAnsi="Times New Roman" w:cs="Times New Roman"/>
+        </w:rPr>
+        <w:t>.</w:t>
+      </w:r>
+      <w:r>
+        <w:rPr>
+          <w:rFonts w:ascii="Times New Roman" w:hAnsi="Times New Roman" w:cs="Times New Roman"/>
+        </w:rPr>
+        <w:t>wikipedia.org/wiki/Distortion_(optics)</w:t>
+      </w:r>
+      <w:r>
+        <w:rPr>
+          <w:rFonts w:ascii="Times New Roman" w:hAnsi="Times New Roman" w:cs="Times New Roman"/>
+        </w:rPr>
+        <w:t>.</w:t>
+      </w:r>
+      <w:r>
+        <w:rPr>
+          <w:rFonts w:ascii="Times New Roman" w:hAnsi="Times New Roman" w:cs="Times New Roman"/>
+        </w:rPr>
+        <w:t xml:space="preserve"> Accessed: 12/4/2016</w:t>
       </w:r>
       <w:bookmarkStart w:id="0" w:name="_GoBack"/>
       <w:bookmarkEnd w:id="0"/>
@@ -537,6 +687,18 @@
       <w:u w:val="single"/>
     </w:rPr>
   </w:style>
+  <w:style w:type="character" w:styleId="FollowedHyperlink">
+    <w:name w:val="FollowedHyperlink"/>
+    <w:basedOn w:val="DefaultParagraphFont"/>
+    <w:uiPriority w:val="99"/>
+    <w:semiHidden/>
+    <w:unhideWhenUsed/>
+    <w:rsid w:val="00D02BB7"/>
+    <w:rPr>
+      <w:color w:val="954F72" w:themeColor="followedHyperlink"/>
+      <w:u w:val="single"/>
+    </w:rPr>
+  </w:style>
 </w:styles>
 </file>
 

</xml_diff>